<commit_message>
finished writting the book
</commit_message>
<xml_diff>
--- a/myBook.docx
+++ b/myBook.docx
@@ -429,7 +429,13 @@
         <w:t>Today, it`s hard to believe there was a time, not that long ago, that Forrest couldn`t speak fluently-nor read and write very well. But he turned that around so completely that he wrote a book about his experiences! As a result, he gets almost daily requests to share his story in front of audiences. And while he never would have believed it possible</w:t>
       </w:r>
       <w:r>
-        <w:t xml:space="preserve"> during the dark days, today he loves public speaking and believes he`s found the work he was meant to do.He`s thrilled to travel and speak to groups around the world. </w:t>
+        <w:t xml:space="preserve"> during the dark days, today he loves public speaking and believes he`s found the work he was meant to do.</w:t>
+      </w:r>
+      <w:r>
+        <w:t xml:space="preserve"> </w:t>
+      </w:r>
+      <w:r>
+        <w:t xml:space="preserve">He`s thrilled to travel and speak to groups around the world. </w:t>
       </w:r>
     </w:p>
     <w:p>
@@ -455,6 +461,9 @@
         <w:lastRenderedPageBreak/>
         <w:t>After the accident, he`d given up on ever attaining any success, however you define it.</w:t>
       </w:r>
+      <w:r>
+        <w:t xml:space="preserve"> </w:t>
+      </w:r>
     </w:p>
     <w:p>
       <w:r>
@@ -472,6 +481,1258 @@
       <w:r>
         <w:t xml:space="preserve"> he`d learned the profound truth that having all the stuff in the world doesn`t mean anything if you`re not truly living- which Forrest now knows means giving and receiving love.</w:t>
       </w:r>
+      <w:r>
+        <w:t xml:space="preserve"> If currency were counted in friends and love, Forrest would be the richest man in the world.</w:t>
+      </w:r>
+    </w:p>
+    <w:p>
+      <w:r>
+        <w:t>While Forrest Willet</w:t>
+      </w:r>
+      <w:r>
+        <w:t xml:space="preserve"> used </w:t>
+      </w:r>
+      <w:r>
+        <w:rPr>
+          <w:i/>
+        </w:rPr>
+        <w:t>The Success Principle</w:t>
+      </w:r>
+      <w:r>
+        <w:rPr>
+          <w:i/>
+        </w:rPr>
+        <w:t>s</w:t>
+      </w:r>
+      <w:r>
+        <w:t xml:space="preserve"> to define and achieve success for himself, how you define success is solely in your power.</w:t>
+      </w:r>
+      <w:r>
+        <w:t xml:space="preserve"> For you, “success” might be a substantial income, effortless financial reward, and the luxuries of a high-net –worth lifestyle. It may be professional recognition or achievement in your hobby or philanthropic endeavors. It may be healthy, happy, and engaged children-or family life that provide day-after-day enjoyment and bliss. Or </w:t>
+      </w:r>
+      <w:r>
+        <w:t>it may be entrance onto the world stage for a project or subject matter you are passionate about. Whatever your definition of success, rest assured that you hold in your hands the road map to achieving it.</w:t>
+      </w:r>
+    </w:p>
+    <w:p>
+      <w:pPr>
+        <w:rPr>
+          <w:b/>
+          <w:sz w:val="32"/>
+          <w:szCs w:val="32"/>
+        </w:rPr>
+      </w:pPr>
+      <w:r>
+        <w:rPr>
+          <w:b/>
+          <w:sz w:val="32"/>
+          <w:szCs w:val="32"/>
+        </w:rPr>
+        <w:t>EVEN WHEN YOU`RE SKEPTICAL, THE PRINCIPLES ALWAYS WORK</w:t>
+      </w:r>
+    </w:p>
+    <w:p>
+      <w:r>
+        <w:t xml:space="preserve">One of my favorite stories stories over the last ten years is from a reader in the Philippines who, at first, </w:t>
+      </w:r>
+      <w:r>
+        <w:t>was skeptical but who committed to applying the principles anyway –for just one year.</w:t>
+      </w:r>
+    </w:p>
+    <w:p>
+      <w:r>
+        <w:t xml:space="preserve">On the last stop of a six-city Asian tour conducting </w:t>
+      </w:r>
+      <w:r>
+        <w:rPr>
+          <w:i/>
+        </w:rPr>
+        <w:t>Success Principles</w:t>
+      </w:r>
+      <w:r>
+        <w:t xml:space="preserve"> </w:t>
+      </w:r>
+      <w:r>
+        <w:t xml:space="preserve"> workshops, a young man named John Calub approached me at a book signing in Manila`s largest shopp</w:t>
+      </w:r>
+      <w:r>
+        <w:t>ing mall. He was writing a newspaper</w:t>
+      </w:r>
+      <w:r>
+        <w:t xml:space="preserve"> in the Philippines, and asked me for an interview. At the end </w:t>
+      </w:r>
+      <w:r>
+        <w:t>of a very engaging hour, I told him that he was a great interviewer and asked how long he had been doing it. With a sense of pride, he replied that I was his very first interviewee.</w:t>
+      </w:r>
+    </w:p>
+    <w:p>
+      <w:r>
+        <w:t>He went on to say that, up until recently, he and two partners had owned operated three successful restaurants, but that bickering between the partners had eventually led to the failure of the business. John w</w:t>
+      </w:r>
+      <w:r>
+        <w:t>as</w:t>
+      </w:r>
+      <w:r>
+        <w:t xml:space="preserve"> now homeless, broke, and sleeping on couches</w:t>
+      </w:r>
+      <w:r>
+        <w:t xml:space="preserve"> in his friends` apartments. He had taken public transportation to the book signing because he no longer owned a car. And all the money he had in the world was the $3.00 cash left in his pocket.</w:t>
+      </w:r>
+    </w:p>
+    <w:p>
+      <w:r>
+        <w:t xml:space="preserve">When I heard this, and because I liked John, I bought him a copy of </w:t>
+      </w:r>
+      <w:r>
+        <w:rPr>
+          <w:i/>
+        </w:rPr>
+        <w:t>The Success Principle</w:t>
+      </w:r>
+      <w:r>
+        <w:t xml:space="preserve">s from the bookstore and offered him a free seat in the next day`s workshop. Giving him $20 to buy some food, I extracted </w:t>
+      </w:r>
+      <w:r>
+        <w:t>a promise that, if he liked it, he would write a feature article about the workshop.</w:t>
+      </w:r>
+    </w:p>
+    <w:p>
+      <w:pPr>
+        <w:spacing w:line="240" w:lineRule="auto"/>
+        <w:rPr>
+          <w:sz w:val="24"/>
+          <w:szCs w:val="24"/>
+        </w:rPr>
+      </w:pPr>
+      <w:r>
+        <w:lastRenderedPageBreak/>
+        <w:t>Two and a half years later, I returned to Manila to conduct another workshop. As I was getting ready to begin, I noti</w:t>
+      </w:r>
+      <w:r>
+        <w:t>ced a well- dressed man in</w:t>
+      </w:r>
+      <w:r>
+        <w:t xml:space="preserve"> </w:t>
+      </w:r>
+      <w:r>
+        <w:rPr>
+          <w:sz w:val="24"/>
+          <w:szCs w:val="24"/>
+        </w:rPr>
+        <w:t>a</w:t>
+      </w:r>
+      <w:r>
+        <w:rPr>
+          <w:sz w:val="24"/>
+          <w:szCs w:val="24"/>
+        </w:rPr>
+        <w:t xml:space="preserve"> blue blazer and gold Doc Marten shoes followed by an entourage of ten people all wearing the same polo shirt with a</w:t>
+      </w:r>
+      <w:r>
+        <w:rPr>
+          <w:sz w:val="24"/>
+          <w:szCs w:val="24"/>
+        </w:rPr>
+        <w:t xml:space="preserve"> bright logo on it. I was curious, so I walked over to the group, and-to my surprise and delight-the man in the blue blazer was John Calub!</w:t>
+      </w:r>
+    </w:p>
+    <w:p>
+      <w:pPr>
+        <w:rPr>
+          <w:sz w:val="24"/>
+          <w:szCs w:val="24"/>
+        </w:rPr>
+      </w:pPr>
+      <w:r>
+        <w:rPr>
+          <w:sz w:val="24"/>
+          <w:szCs w:val="24"/>
+        </w:rPr>
+        <w:t>He told me that he had become one of the most successful business men in Manilla. When John related the story of how he`d accomplished his success, I was so moved that I asked John to share it-in his own words.</w:t>
+      </w:r>
+    </w:p>
+    <w:p>
+      <w:pPr>
+        <w:rPr>
+          <w:sz w:val="24"/>
+          <w:szCs w:val="24"/>
+        </w:rPr>
+      </w:pPr>
+      <w:r>
+        <w:rPr>
+          <w:sz w:val="24"/>
+          <w:szCs w:val="24"/>
+        </w:rPr>
+        <w:t xml:space="preserve">Sitting in the seminar, with my arms crossed tightly across my chest, I listened carefully as John Canfield described his principles for success. at first I was very sceptical. He had crazy ideas-like cutting out pictures, posting them on a board and looking at it every day, then feeling as though you already had what you wanted. My rational mind said, what a joke. </w:t>
+      </w:r>
+      <w:r>
+        <w:rPr>
+          <w:i/>
+          <w:sz w:val="24"/>
+          <w:szCs w:val="24"/>
+        </w:rPr>
+        <w:t xml:space="preserve">Like </w:t>
+      </w:r>
+      <w:bookmarkStart w:id="0" w:name="_GoBack"/>
+      <w:bookmarkEnd w:id="0"/>
+      <w:r>
+        <w:rPr>
+          <w:i/>
+          <w:sz w:val="24"/>
+          <w:szCs w:val="24"/>
+        </w:rPr>
+        <w:t>looking at some pictures is going to help me get what I want.</w:t>
+      </w:r>
+    </w:p>
+    <w:p>
+      <w:pPr>
+        <w:rPr>
+          <w:sz w:val="24"/>
+          <w:szCs w:val="24"/>
+        </w:rPr>
+      </w:pPr>
+      <w:r>
+        <w:rPr>
+          <w:sz w:val="24"/>
+          <w:szCs w:val="24"/>
+        </w:rPr>
+        <w:t>At one point, Jack even talked about Dr. Masaru Emoto`s famous experiment with water crystals and showed pictures of how water can be affected by thoughts, words and feelings. Though I was intrigued, I still wasn`t convinced.</w:t>
+      </w:r>
+    </w:p>
+    <w:p>
+      <w:pPr>
+        <w:rPr>
+          <w:sz w:val="24"/>
+          <w:szCs w:val="24"/>
+        </w:rPr>
+      </w:pPr>
+      <w:r>
+        <w:rPr>
+          <w:sz w:val="24"/>
+          <w:szCs w:val="24"/>
+        </w:rPr>
+        <w:t>With my mind filled with doubts and questions, I returned home from the seminar and thought more about what Jack had shared. It soon dawned on me: Jack was a very, very successful guy who had used these principles- and here I was totally broke</w:t>
+      </w:r>
+      <w:r>
+        <w:rPr>
+          <w:i/>
+          <w:sz w:val="24"/>
+          <w:szCs w:val="24"/>
+        </w:rPr>
+        <w:t>. Who would you listen to</w:t>
+      </w:r>
+      <w:r>
+        <w:rPr>
+          <w:sz w:val="24"/>
+          <w:szCs w:val="24"/>
+        </w:rPr>
+        <w:t>?</w:t>
+      </w:r>
+      <w:r>
+        <w:rPr>
+          <w:sz w:val="24"/>
+          <w:szCs w:val="24"/>
+        </w:rPr>
+        <w:t xml:space="preserve"> I asked myself. Besides, I had lost everything- I had nothing else to lose.</w:t>
+      </w:r>
+    </w:p>
+    <w:p>
+      <w:pPr>
+        <w:rPr>
+          <w:sz w:val="24"/>
+          <w:szCs w:val="24"/>
+        </w:rPr>
+      </w:pPr>
+      <w:r>
+        <w:rPr>
+          <w:sz w:val="24"/>
+          <w:szCs w:val="24"/>
+        </w:rPr>
+        <w:t>I decided to read the book he had given me and diligently follow the principles for one year.</w:t>
+      </w:r>
+    </w:p>
+    <w:p>
+      <w:pPr>
+        <w:rPr>
+          <w:sz w:val="24"/>
+          <w:szCs w:val="24"/>
+        </w:rPr>
+      </w:pPr>
+      <w:r>
+        <w:rPr>
+          <w:sz w:val="24"/>
+          <w:szCs w:val="24"/>
+        </w:rPr>
+        <w:t>Every week I worked with a different principle. I began using visualization and even created one of those ``crazy`` dream boards I`d been so skeptical about.</w:t>
+      </w:r>
+    </w:p>
+    <w:p>
+      <w:pPr>
+        <w:rPr>
+          <w:sz w:val="24"/>
+          <w:szCs w:val="24"/>
+        </w:rPr>
+      </w:pPr>
+      <w:r>
+        <w:rPr>
+          <w:sz w:val="24"/>
+          <w:szCs w:val="24"/>
+        </w:rPr>
+        <w:t>The first picture I cut was a BMW-my dream car. At the time, I was so far away affording any car, let alone a BMW. To get around, I walked or rode In a jeepney, a very crowded mode of public transportation in the phillipines. Soon, however, I used the principle to turn my doubt into trust. It worked! And within a year, I bought my first BMW.</w:t>
+      </w:r>
+    </w:p>
+    <w:p>
+      <w:pPr>
+        <w:rPr>
+          <w:sz w:val="24"/>
+          <w:szCs w:val="24"/>
+        </w:rPr>
+      </w:pPr>
+      <w:r>
+        <w:rPr>
+          <w:sz w:val="24"/>
+          <w:szCs w:val="24"/>
+        </w:rPr>
+        <w:lastRenderedPageBreak/>
+        <w:t>Another principle I discovered was principle 2:``Be Clear Why You`re Here.`` When I was younger, I bounced from job to job- just to make a living and pay my bills. Then, during the seminar, Jack led us through an</w:t>
+      </w:r>
+      <w:r>
+        <w:rPr>
+          <w:sz w:val="24"/>
+          <w:szCs w:val="24"/>
+        </w:rPr>
+        <w:t xml:space="preserve"> exercise to identify our deepest passion. I not only realised I have love for teaching, but I began to identify it as my true gift and purpose, I created a breakthrough goal at the seminar to become the Philippines` leading success coach.</w:t>
+      </w:r>
+    </w:p>
+    <w:p>
+      <w:pPr>
+        <w:spacing w:line="240" w:lineRule="auto"/>
+        <w:rPr>
+          <w:sz w:val="24"/>
+          <w:szCs w:val="24"/>
+        </w:rPr>
+      </w:pPr>
+      <w:r>
+        <w:rPr>
+          <w:sz w:val="24"/>
+          <w:szCs w:val="24"/>
+        </w:rPr>
+        <w:t>A blue blazer and gold Doc Marten shoes followed by an entourage of ten people all wearing the same polo shirt with a</w:t>
+      </w:r>
+      <w:r>
+        <w:rPr>
+          <w:sz w:val="24"/>
+          <w:szCs w:val="24"/>
+        </w:rPr>
+        <w:t xml:space="preserve"> bright logo on it.</w:t>
+      </w:r>
+      <w:r>
+        <w:rPr>
+          <w:sz w:val="24"/>
+          <w:szCs w:val="24"/>
+        </w:rPr>
+        <w:t xml:space="preserve"> </w:t>
+      </w:r>
+      <w:r>
+        <w:rPr>
+          <w:sz w:val="24"/>
+          <w:szCs w:val="24"/>
+        </w:rPr>
+        <w:t>I was curious, so I walked over to the group, and-to my surprise and delight-the man in the blue blazer was John Calub!</w:t>
+      </w:r>
+    </w:p>
+    <w:p>
+      <w:pPr>
+        <w:rPr>
+          <w:sz w:val="24"/>
+          <w:szCs w:val="24"/>
+        </w:rPr>
+      </w:pPr>
+      <w:r>
+        <w:rPr>
+          <w:sz w:val="24"/>
+          <w:szCs w:val="24"/>
+        </w:rPr>
+        <w:t>He told me that he had become one of the most successful business men in Manilla.</w:t>
+      </w:r>
+      <w:r>
+        <w:rPr>
+          <w:sz w:val="24"/>
+          <w:szCs w:val="24"/>
+        </w:rPr>
+        <w:t xml:space="preserve"> </w:t>
+      </w:r>
+      <w:r>
+        <w:rPr>
+          <w:sz w:val="24"/>
+          <w:szCs w:val="24"/>
+        </w:rPr>
+        <w:t>When John related the story of how he`d accomplished his success,</w:t>
+      </w:r>
+      <w:r>
+        <w:rPr>
+          <w:sz w:val="24"/>
+          <w:szCs w:val="24"/>
+        </w:rPr>
+        <w:t xml:space="preserve"> </w:t>
+      </w:r>
+      <w:r>
+        <w:rPr>
+          <w:sz w:val="24"/>
+          <w:szCs w:val="24"/>
+        </w:rPr>
+        <w:t>I was so moved that I asked John to share it-in his own words.</w:t>
+      </w:r>
+    </w:p>
+    <w:p>
+      <w:pPr>
+        <w:rPr>
+          <w:color w:val="000000" w:themeColor="text1"/>
+          <w:sz w:val="24"/>
+          <w:szCs w:val="24"/>
+        </w:rPr>
+      </w:pPr>
+      <w:r>
+        <w:rPr>
+          <w:sz w:val="24"/>
+          <w:szCs w:val="24"/>
+        </w:rPr>
+        <w:t>Sitting in the seminar,</w:t>
+      </w:r>
+      <w:r>
+        <w:rPr>
+          <w:sz w:val="24"/>
+          <w:szCs w:val="24"/>
+        </w:rPr>
+        <w:t xml:space="preserve"> </w:t>
+      </w:r>
+      <w:r>
+        <w:rPr>
+          <w:sz w:val="24"/>
+          <w:szCs w:val="24"/>
+        </w:rPr>
+        <w:t>with my arms crossed tightly across my chest,</w:t>
+      </w:r>
+      <w:r>
+        <w:rPr>
+          <w:sz w:val="24"/>
+          <w:szCs w:val="24"/>
+        </w:rPr>
+        <w:t xml:space="preserve"> </w:t>
+      </w:r>
+      <w:r>
+        <w:rPr>
+          <w:sz w:val="24"/>
+          <w:szCs w:val="24"/>
+        </w:rPr>
+        <w:t>I listened carefully as John Canfield described his principles for success.</w:t>
+      </w:r>
+      <w:r>
+        <w:rPr>
+          <w:sz w:val="24"/>
+          <w:szCs w:val="24"/>
+        </w:rPr>
+        <w:t xml:space="preserve"> </w:t>
+      </w:r>
+      <w:r>
+        <w:rPr>
+          <w:sz w:val="24"/>
+          <w:szCs w:val="24"/>
+        </w:rPr>
+        <w:t>at first I was very sceptical.</w:t>
+      </w:r>
+      <w:r>
+        <w:rPr>
+          <w:sz w:val="24"/>
+          <w:szCs w:val="24"/>
+        </w:rPr>
+        <w:t xml:space="preserve"> </w:t>
+      </w:r>
+      <w:r>
+        <w:rPr>
+          <w:sz w:val="24"/>
+          <w:szCs w:val="24"/>
+        </w:rPr>
+        <w:t>He had crazy ideas-like cutting out pictures,</w:t>
+      </w:r>
+      <w:r>
+        <w:rPr>
+          <w:sz w:val="24"/>
+          <w:szCs w:val="24"/>
+        </w:rPr>
+        <w:t xml:space="preserve"> </w:t>
+      </w:r>
+      <w:r>
+        <w:rPr>
+          <w:sz w:val="24"/>
+          <w:szCs w:val="24"/>
+        </w:rPr>
+        <w:t>posting exercise to identify our deepest passion. I not only realised I have love for teaching, but I began to identify it as my true gift and purpose, I created a breakthrough goal at the seminar to become the Philippines` leading success coach</w:t>
+      </w:r>
+      <w:r>
+        <w:rPr>
+          <w:sz w:val="24"/>
+          <w:szCs w:val="24"/>
+        </w:rPr>
+        <w:t>.</w:t>
+      </w:r>
+      <w:r>
+        <w:rPr>
+          <w:color w:val="000000" w:themeColor="text1"/>
+          <w:sz w:val="24"/>
+          <w:szCs w:val="24"/>
+        </w:rPr>
+        <w:t xml:space="preserve"> I launched a series of seminars-teaching  the principles I had learnt from Jack.</w:t>
+      </w:r>
+      <w:r>
+        <w:rPr>
+          <w:color w:val="000000" w:themeColor="text1"/>
+          <w:sz w:val="24"/>
+          <w:szCs w:val="24"/>
+        </w:rPr>
+        <w:t xml:space="preserve"> </w:t>
+      </w:r>
+      <w:r>
+        <w:rPr>
+          <w:color w:val="000000" w:themeColor="text1"/>
+          <w:sz w:val="24"/>
+          <w:szCs w:val="24"/>
+        </w:rPr>
+        <w:t>I started coaching and began consulting for different companies</w:t>
+      </w:r>
+      <w:r>
+        <w:rPr>
+          <w:color w:val="000000" w:themeColor="text1"/>
+          <w:sz w:val="24"/>
+          <w:szCs w:val="24"/>
+        </w:rPr>
+        <w:t xml:space="preserve"> </w:t>
+      </w:r>
+      <w:r>
+        <w:rPr>
+          <w:color w:val="000000" w:themeColor="text1"/>
+          <w:sz w:val="24"/>
+          <w:szCs w:val="24"/>
+        </w:rPr>
+        <w:t>.My income quickly rose,</w:t>
+      </w:r>
+      <w:r>
+        <w:rPr>
+          <w:color w:val="000000" w:themeColor="text1"/>
+          <w:sz w:val="24"/>
+          <w:szCs w:val="24"/>
+        </w:rPr>
+        <w:t xml:space="preserve"> </w:t>
+      </w:r>
+      <w:r>
+        <w:rPr>
+          <w:color w:val="000000" w:themeColor="text1"/>
+          <w:sz w:val="24"/>
+          <w:szCs w:val="24"/>
+        </w:rPr>
+        <w:t>and soon I was earning over a million pesos-which in the phllipines is a lot of money! next, I combined my  interests in travel with my passion for teaching  and began conducting seminars around the world.</w:t>
+      </w:r>
+      <w:r>
+        <w:rPr>
+          <w:color w:val="000000" w:themeColor="text1"/>
+          <w:sz w:val="24"/>
+          <w:szCs w:val="24"/>
+        </w:rPr>
+        <w:t xml:space="preserve"> </w:t>
+      </w:r>
+    </w:p>
+    <w:p>
+      <w:pPr>
+        <w:rPr>
+          <w:sz w:val="24"/>
+          <w:szCs w:val="24"/>
+        </w:rPr>
+      </w:pPr>
+      <w:r>
+        <w:rPr>
+          <w:sz w:val="24"/>
+          <w:szCs w:val="24"/>
+        </w:rPr>
+        <w:t xml:space="preserve"> </w:t>
+      </w:r>
+      <w:r>
+        <w:rPr>
+          <w:color w:val="000000" w:themeColor="text1"/>
+          <w:sz w:val="24"/>
+          <w:szCs w:val="24"/>
+        </w:rPr>
+        <w:t>Today,</w:t>
+      </w:r>
+      <w:r>
+        <w:rPr>
+          <w:color w:val="000000" w:themeColor="text1"/>
+          <w:sz w:val="24"/>
+          <w:szCs w:val="24"/>
+        </w:rPr>
+        <w:t xml:space="preserve"> </w:t>
+      </w:r>
+      <w:r>
+        <w:rPr>
+          <w:color w:val="000000" w:themeColor="text1"/>
+          <w:sz w:val="24"/>
+          <w:szCs w:val="24"/>
+        </w:rPr>
+        <w:t>my training company is one of the biggest profit centre of all the companies I own.</w:t>
+      </w:r>
+      <w:r>
+        <w:rPr>
+          <w:color w:val="000000" w:themeColor="text1"/>
+          <w:sz w:val="24"/>
+          <w:szCs w:val="24"/>
+        </w:rPr>
+        <w:t xml:space="preserve"> </w:t>
+      </w:r>
+      <w:r>
+        <w:rPr>
+          <w:color w:val="000000" w:themeColor="text1"/>
+          <w:sz w:val="24"/>
+          <w:szCs w:val="24"/>
+        </w:rPr>
+        <w:t>Before,</w:t>
+      </w:r>
+      <w:r>
+        <w:rPr>
+          <w:color w:val="000000" w:themeColor="text1"/>
+          <w:sz w:val="24"/>
+          <w:szCs w:val="24"/>
+        </w:rPr>
+        <w:t xml:space="preserve"> </w:t>
+      </w:r>
+      <w:r>
+        <w:rPr>
+          <w:color w:val="000000" w:themeColor="text1"/>
+          <w:sz w:val="24"/>
+          <w:szCs w:val="24"/>
+        </w:rPr>
+        <w:t>I hadn`t been doing what I loved-so many success was hit-or-missed.</w:t>
+      </w:r>
+      <w:r>
+        <w:rPr>
+          <w:color w:val="000000" w:themeColor="text1"/>
+          <w:sz w:val="24"/>
+          <w:szCs w:val="24"/>
+        </w:rPr>
+        <w:t xml:space="preserve"> </w:t>
+      </w:r>
+      <w:r>
+        <w:rPr>
+          <w:color w:val="000000" w:themeColor="text1"/>
+          <w:sz w:val="24"/>
+          <w:szCs w:val="24"/>
+        </w:rPr>
+        <w:t>Now i`m so enthusiastic about  teaching these principles that people flock to see me-i`ve even earned seven figures in one day!</w:t>
+      </w:r>
+    </w:p>
+    <w:p>
+      <w:pPr>
+        <w:rPr>
+          <w:color w:val="000000" w:themeColor="text1"/>
+          <w:sz w:val="24"/>
+          <w:szCs w:val="24"/>
+        </w:rPr>
+      </w:pPr>
+      <w:r>
+        <w:rPr>
+          <w:color w:val="000000" w:themeColor="text1"/>
+          <w:sz w:val="24"/>
+          <w:szCs w:val="24"/>
+        </w:rPr>
+        <w:t>Jack has helped me see that you really can have it all</w:t>
+      </w:r>
+      <w:r>
+        <w:rPr>
+          <w:color w:val="000000" w:themeColor="text1"/>
+          <w:sz w:val="24"/>
+          <w:szCs w:val="24"/>
+        </w:rPr>
+        <w:t xml:space="preserve"> </w:t>
+      </w:r>
+      <w:r>
+        <w:rPr>
+          <w:color w:val="000000" w:themeColor="text1"/>
+          <w:sz w:val="24"/>
+          <w:szCs w:val="24"/>
+        </w:rPr>
+        <w:t>.My first vision board was created in 2006,and since then i`veachieved more than 70% of what I set to do.</w:t>
+      </w:r>
+      <w:r>
+        <w:rPr>
+          <w:color w:val="000000" w:themeColor="text1"/>
+          <w:sz w:val="24"/>
+          <w:szCs w:val="24"/>
+        </w:rPr>
+        <w:t xml:space="preserve"> </w:t>
+      </w:r>
+      <w:r>
+        <w:rPr>
+          <w:color w:val="000000" w:themeColor="text1"/>
+          <w:sz w:val="24"/>
+          <w:szCs w:val="24"/>
+        </w:rPr>
+        <w:t>Because of The success principles,</w:t>
+      </w:r>
+      <w:r>
+        <w:rPr>
+          <w:color w:val="000000" w:themeColor="text1"/>
+          <w:sz w:val="24"/>
+          <w:szCs w:val="24"/>
+        </w:rPr>
+        <w:t xml:space="preserve"> </w:t>
+      </w:r>
+      <w:r>
+        <w:rPr>
+          <w:color w:val="000000" w:themeColor="text1"/>
+          <w:sz w:val="24"/>
+          <w:szCs w:val="24"/>
+        </w:rPr>
+        <w:t>i`mthe highest paid motivational speaker in the country and am well on my way to becoming the philip</w:t>
+      </w:r>
+      <w:r>
+        <w:rPr>
+          <w:color w:val="000000" w:themeColor="text1"/>
+          <w:sz w:val="24"/>
+          <w:szCs w:val="24"/>
+        </w:rPr>
+        <w:t xml:space="preserve">pines` number one success coach. </w:t>
+      </w:r>
+      <w:r>
+        <w:rPr>
+          <w:color w:val="000000" w:themeColor="text1"/>
+          <w:sz w:val="24"/>
+          <w:szCs w:val="24"/>
+        </w:rPr>
+        <w:t>If I can go from broke to becoming a star in my field just by living these principles,</w:t>
+      </w:r>
+      <w:r>
+        <w:rPr>
+          <w:color w:val="000000" w:themeColor="text1"/>
+          <w:sz w:val="24"/>
+          <w:szCs w:val="24"/>
+        </w:rPr>
+        <w:t xml:space="preserve"> </w:t>
+      </w:r>
+      <w:r>
+        <w:rPr>
+          <w:color w:val="000000" w:themeColor="text1"/>
+          <w:sz w:val="24"/>
+          <w:szCs w:val="24"/>
+        </w:rPr>
+        <w:t>anyone can.</w:t>
+      </w:r>
+    </w:p>
+    <w:p>
+      <w:pPr>
+        <w:rPr>
+          <w:color w:val="000000" w:themeColor="text1"/>
+          <w:sz w:val="24"/>
+          <w:szCs w:val="24"/>
+        </w:rPr>
+      </w:pPr>
+      <w:r>
+        <w:rPr>
+          <w:color w:val="000000" w:themeColor="text1"/>
+          <w:sz w:val="24"/>
+          <w:szCs w:val="24"/>
+        </w:rPr>
+        <w:lastRenderedPageBreak/>
+        <w:t>I`ve also seen the results in the lives of my clients as thousands of my countrymen have achieved their dreams .many were leaving a hand-to-mouth existence but are now on their  way to becoming multi billionaires.</w:t>
+      </w:r>
+      <w:r>
+        <w:rPr>
+          <w:color w:val="000000" w:themeColor="text1"/>
+          <w:sz w:val="24"/>
+          <w:szCs w:val="24"/>
+        </w:rPr>
+        <w:t xml:space="preserve"> </w:t>
+      </w:r>
+      <w:r>
+        <w:rPr>
+          <w:color w:val="000000" w:themeColor="text1"/>
+          <w:sz w:val="24"/>
+          <w:szCs w:val="24"/>
+        </w:rPr>
+        <w:t>We are all living proof that the principles always work,</w:t>
+      </w:r>
+      <w:r>
+        <w:rPr>
+          <w:color w:val="000000" w:themeColor="text1"/>
+          <w:sz w:val="24"/>
+          <w:szCs w:val="24"/>
+        </w:rPr>
+        <w:t xml:space="preserve"> </w:t>
+      </w:r>
+      <w:r>
+        <w:rPr>
+          <w:color w:val="000000" w:themeColor="text1"/>
+          <w:sz w:val="24"/>
+          <w:szCs w:val="24"/>
+        </w:rPr>
+        <w:t>if you always work the princip</w:t>
+      </w:r>
+      <w:r>
+        <w:rPr>
+          <w:color w:val="000000" w:themeColor="text1"/>
+          <w:sz w:val="24"/>
+          <w:szCs w:val="24"/>
+        </w:rPr>
+        <w:t xml:space="preserve">le </w:t>
+      </w:r>
+      <w:r>
+        <w:rPr>
+          <w:color w:val="000000" w:themeColor="text1"/>
+          <w:sz w:val="24"/>
+          <w:szCs w:val="24"/>
+        </w:rPr>
+        <w:t>John Calub experienced the power</w:t>
+      </w:r>
+      <w:r>
+        <w:rPr>
+          <w:color w:val="000000" w:themeColor="text1"/>
+          <w:sz w:val="20"/>
+          <w:szCs w:val="20"/>
+        </w:rPr>
+        <w:t xml:space="preserve"> </w:t>
+      </w:r>
+      <w:r>
+        <w:rPr>
+          <w:color w:val="000000" w:themeColor="text1"/>
+          <w:sz w:val="24"/>
+          <w:szCs w:val="24"/>
+        </w:rPr>
+        <w:t>of The success principles-and you,</w:t>
+      </w:r>
+      <w:r>
+        <w:rPr>
+          <w:color w:val="000000" w:themeColor="text1"/>
+          <w:sz w:val="24"/>
+          <w:szCs w:val="24"/>
+        </w:rPr>
+        <w:t xml:space="preserve"> </w:t>
+      </w:r>
+      <w:r>
+        <w:rPr>
+          <w:color w:val="000000" w:themeColor="text1"/>
+          <w:sz w:val="24"/>
+          <w:szCs w:val="24"/>
+        </w:rPr>
+        <w:t>too will see changes in your life when you apply these classic principles along with the new insights contained in this 10</w:t>
+      </w:r>
+      <w:r>
+        <w:rPr>
+          <w:color w:val="000000" w:themeColor="text1"/>
+          <w:sz w:val="24"/>
+          <w:szCs w:val="24"/>
+          <w:vertAlign w:val="superscript"/>
+        </w:rPr>
+        <w:t>th</w:t>
+      </w:r>
+      <w:r>
+        <w:rPr>
+          <w:color w:val="000000" w:themeColor="text1"/>
+          <w:sz w:val="24"/>
+          <w:szCs w:val="24"/>
+        </w:rPr>
+        <w:t xml:space="preserve"> anniversary Edition </w:t>
+      </w:r>
+      <w:r>
+        <w:rPr>
+          <w:color w:val="000000" w:themeColor="text1"/>
+          <w:sz w:val="24"/>
+          <w:szCs w:val="24"/>
+        </w:rPr>
+        <w:t>I</w:t>
+      </w:r>
+      <w:r>
+        <w:rPr>
+          <w:color w:val="000000" w:themeColor="text1"/>
+          <w:sz w:val="24"/>
+          <w:szCs w:val="24"/>
+        </w:rPr>
+        <w:t xml:space="preserve"> </w:t>
+      </w:r>
+      <w:r>
+        <w:rPr>
+          <w:color w:val="000000" w:themeColor="text1"/>
+          <w:sz w:val="24"/>
+          <w:szCs w:val="24"/>
+        </w:rPr>
+        <w:t>salute  you.</w:t>
+      </w:r>
+      <w:r>
+        <w:rPr>
+          <w:color w:val="000000" w:themeColor="text1"/>
+          <w:sz w:val="24"/>
+          <w:szCs w:val="24"/>
+        </w:rPr>
+        <w:t xml:space="preserve"> </w:t>
+      </w:r>
+      <w:r>
+        <w:rPr>
+          <w:color w:val="000000" w:themeColor="text1"/>
+          <w:sz w:val="24"/>
+          <w:szCs w:val="24"/>
+        </w:rPr>
+        <w:t>I congratulate you.</w:t>
+      </w:r>
+      <w:r>
+        <w:rPr>
+          <w:color w:val="000000" w:themeColor="text1"/>
+          <w:sz w:val="24"/>
+          <w:szCs w:val="24"/>
+        </w:rPr>
+        <w:t xml:space="preserve"> </w:t>
+      </w:r>
+      <w:r>
+        <w:rPr>
+          <w:color w:val="000000" w:themeColor="text1"/>
+          <w:sz w:val="24"/>
+          <w:szCs w:val="24"/>
+        </w:rPr>
+        <w:t>I welcome you on this journey.</w:t>
+      </w:r>
+    </w:p>
+    <w:p>
+      <w:pPr>
+        <w:rPr>
+          <w:b/>
+          <w:color w:val="000000" w:themeColor="text1"/>
+          <w:sz w:val="24"/>
+          <w:szCs w:val="24"/>
+        </w:rPr>
+      </w:pPr>
+      <w:r>
+        <w:rPr>
+          <w:b/>
+          <w:color w:val="000000" w:themeColor="text1"/>
+          <w:sz w:val="24"/>
+          <w:szCs w:val="24"/>
+        </w:rPr>
+        <w:t>Foreword</w:t>
+      </w:r>
+    </w:p>
+    <w:p>
+      <w:pPr>
+        <w:rPr>
+          <w:color w:val="000000" w:themeColor="text1"/>
+          <w:sz w:val="24"/>
+          <w:szCs w:val="24"/>
+        </w:rPr>
+      </w:pPr>
+      <w:r>
+        <w:rPr>
+          <w:color w:val="000000" w:themeColor="text1"/>
+          <w:sz w:val="24"/>
+          <w:szCs w:val="24"/>
+        </w:rPr>
+        <w:t>I launched a series of seminars-teaching  the principles I had learnt from Jack.</w:t>
+      </w:r>
+      <w:r>
+        <w:rPr>
+          <w:color w:val="000000" w:themeColor="text1"/>
+          <w:sz w:val="24"/>
+          <w:szCs w:val="24"/>
+        </w:rPr>
+        <w:t xml:space="preserve"> </w:t>
+      </w:r>
+      <w:r>
+        <w:rPr>
+          <w:color w:val="000000" w:themeColor="text1"/>
+          <w:sz w:val="24"/>
+          <w:szCs w:val="24"/>
+        </w:rPr>
+        <w:t>I started coaching and began consulting for different companies.</w:t>
+      </w:r>
+      <w:r>
+        <w:rPr>
+          <w:color w:val="000000" w:themeColor="text1"/>
+          <w:sz w:val="24"/>
+          <w:szCs w:val="24"/>
+        </w:rPr>
+        <w:t xml:space="preserve"> </w:t>
+      </w:r>
+      <w:r>
+        <w:rPr>
+          <w:color w:val="000000" w:themeColor="text1"/>
+          <w:sz w:val="24"/>
+          <w:szCs w:val="24"/>
+        </w:rPr>
+        <w:t>My income quickly rose,</w:t>
+      </w:r>
+      <w:r>
+        <w:rPr>
+          <w:color w:val="000000" w:themeColor="text1"/>
+          <w:sz w:val="24"/>
+          <w:szCs w:val="24"/>
+        </w:rPr>
+        <w:t xml:space="preserve"> </w:t>
+      </w:r>
+      <w:r>
+        <w:rPr>
+          <w:color w:val="000000" w:themeColor="text1"/>
+          <w:sz w:val="24"/>
+          <w:szCs w:val="24"/>
+        </w:rPr>
+        <w:t>and soon I was earning over a million pesos-which in the phllipines is a lot of money! next, I combined my  interests in travel with my passion for teaching  and began conducting seminars around the world.</w:t>
+      </w:r>
+    </w:p>
+    <w:p>
+      <w:pPr>
+        <w:rPr>
+          <w:color w:val="000000" w:themeColor="text1"/>
+          <w:sz w:val="24"/>
+          <w:szCs w:val="24"/>
+        </w:rPr>
+      </w:pPr>
+      <w:r>
+        <w:rPr>
+          <w:color w:val="000000" w:themeColor="text1"/>
+          <w:sz w:val="24"/>
+          <w:szCs w:val="24"/>
+        </w:rPr>
+        <w:t>Today,</w:t>
+      </w:r>
+      <w:r>
+        <w:rPr>
+          <w:color w:val="000000" w:themeColor="text1"/>
+          <w:sz w:val="24"/>
+          <w:szCs w:val="24"/>
+        </w:rPr>
+        <w:t xml:space="preserve"> </w:t>
+      </w:r>
+      <w:r>
+        <w:rPr>
+          <w:color w:val="000000" w:themeColor="text1"/>
+          <w:sz w:val="24"/>
+          <w:szCs w:val="24"/>
+        </w:rPr>
+        <w:t>my training company is one of the biggest profit centre of all the companies I own.</w:t>
+      </w:r>
+      <w:r>
+        <w:rPr>
+          <w:color w:val="000000" w:themeColor="text1"/>
+          <w:sz w:val="24"/>
+          <w:szCs w:val="24"/>
+        </w:rPr>
+        <w:t xml:space="preserve"> </w:t>
+      </w:r>
+      <w:r>
+        <w:rPr>
+          <w:color w:val="000000" w:themeColor="text1"/>
+          <w:sz w:val="24"/>
+          <w:szCs w:val="24"/>
+        </w:rPr>
+        <w:t>Before,</w:t>
+      </w:r>
+      <w:r>
+        <w:rPr>
+          <w:color w:val="000000" w:themeColor="text1"/>
+          <w:sz w:val="24"/>
+          <w:szCs w:val="24"/>
+        </w:rPr>
+        <w:t xml:space="preserve"> </w:t>
+      </w:r>
+      <w:r>
+        <w:rPr>
+          <w:color w:val="000000" w:themeColor="text1"/>
+          <w:sz w:val="24"/>
+          <w:szCs w:val="24"/>
+        </w:rPr>
+        <w:t>I hadn`t been doing what I loved-so many success was hit-or-missed.</w:t>
+      </w:r>
+      <w:r>
+        <w:rPr>
+          <w:color w:val="000000" w:themeColor="text1"/>
+          <w:sz w:val="24"/>
+          <w:szCs w:val="24"/>
+        </w:rPr>
+        <w:t xml:space="preserve"> </w:t>
+      </w:r>
+      <w:r>
+        <w:rPr>
+          <w:color w:val="000000" w:themeColor="text1"/>
+          <w:sz w:val="24"/>
+          <w:szCs w:val="24"/>
+        </w:rPr>
+        <w:t>Now i`m so enthusiastic about  teaching these principles that people flock to see me-i`ve even earned seven figures in one day!</w:t>
+      </w:r>
+    </w:p>
+    <w:p>
+      <w:pPr>
+        <w:rPr>
+          <w:color w:val="000000" w:themeColor="text1"/>
+          <w:sz w:val="24"/>
+          <w:szCs w:val="24"/>
+        </w:rPr>
+      </w:pPr>
+      <w:r>
+        <w:rPr>
+          <w:color w:val="000000" w:themeColor="text1"/>
+          <w:sz w:val="24"/>
+          <w:szCs w:val="24"/>
+        </w:rPr>
+        <w:t>Jack has helped me see that you really can have it all.</w:t>
+      </w:r>
+      <w:r>
+        <w:rPr>
+          <w:color w:val="000000" w:themeColor="text1"/>
+          <w:sz w:val="24"/>
+          <w:szCs w:val="24"/>
+        </w:rPr>
+        <w:t xml:space="preserve"> </w:t>
+      </w:r>
+      <w:r>
+        <w:rPr>
+          <w:color w:val="000000" w:themeColor="text1"/>
+          <w:sz w:val="24"/>
+          <w:szCs w:val="24"/>
+        </w:rPr>
+        <w:t>My first vision board was created in 2006,and since then i`veachieved more than 70% of what I set to do.</w:t>
+      </w:r>
+      <w:r>
+        <w:rPr>
+          <w:color w:val="000000" w:themeColor="text1"/>
+          <w:sz w:val="24"/>
+          <w:szCs w:val="24"/>
+        </w:rPr>
+        <w:t xml:space="preserve"> </w:t>
+      </w:r>
+      <w:r>
+        <w:rPr>
+          <w:color w:val="000000" w:themeColor="text1"/>
+          <w:sz w:val="24"/>
+          <w:szCs w:val="24"/>
+        </w:rPr>
+        <w:t>Because of The success principles,</w:t>
+      </w:r>
+      <w:r>
+        <w:rPr>
+          <w:color w:val="000000" w:themeColor="text1"/>
+          <w:sz w:val="24"/>
+          <w:szCs w:val="24"/>
+        </w:rPr>
+        <w:t xml:space="preserve"> </w:t>
+      </w:r>
+      <w:r>
+        <w:rPr>
+          <w:color w:val="000000" w:themeColor="text1"/>
+          <w:sz w:val="24"/>
+          <w:szCs w:val="24"/>
+        </w:rPr>
+        <w:t>i`mthe highest paid motivational speaker in the country and am well on my way to becoming the philippines` number one success coach.</w:t>
+      </w:r>
+      <w:r>
+        <w:rPr>
+          <w:color w:val="000000" w:themeColor="text1"/>
+          <w:sz w:val="24"/>
+          <w:szCs w:val="24"/>
+        </w:rPr>
+        <w:t xml:space="preserve"> </w:t>
+      </w:r>
+      <w:r>
+        <w:rPr>
+          <w:color w:val="000000" w:themeColor="text1"/>
+          <w:sz w:val="24"/>
+          <w:szCs w:val="24"/>
+        </w:rPr>
+        <w:t>If I can go from broke to becoming a star in my field just by living these principles,</w:t>
+      </w:r>
+      <w:r>
+        <w:rPr>
+          <w:color w:val="000000" w:themeColor="text1"/>
+          <w:sz w:val="24"/>
+          <w:szCs w:val="24"/>
+        </w:rPr>
+        <w:t xml:space="preserve"> </w:t>
+      </w:r>
+      <w:r>
+        <w:rPr>
+          <w:color w:val="000000" w:themeColor="text1"/>
+          <w:sz w:val="24"/>
+          <w:szCs w:val="24"/>
+        </w:rPr>
+        <w:t>anyone can.</w:t>
+      </w:r>
+    </w:p>
+    <w:p>
+      <w:pPr>
+        <w:rPr>
+          <w:color w:val="000000" w:themeColor="text1"/>
+          <w:sz w:val="24"/>
+          <w:szCs w:val="24"/>
+        </w:rPr>
+      </w:pPr>
+      <w:r>
+        <w:rPr>
+          <w:color w:val="000000" w:themeColor="text1"/>
+          <w:sz w:val="24"/>
+          <w:szCs w:val="24"/>
+        </w:rPr>
+        <w:t>I`ve also seen the results in the lives of my clients as thousands of my countrymen have achieved their dreams .many were leaving a hand-to-mouth existence but are now on their  way to becoming multi billionaires. We are all living proof that the principles always work,</w:t>
+      </w:r>
+      <w:r>
+        <w:rPr>
+          <w:color w:val="000000" w:themeColor="text1"/>
+          <w:sz w:val="24"/>
+          <w:szCs w:val="24"/>
+        </w:rPr>
+        <w:t xml:space="preserve"> </w:t>
+      </w:r>
+      <w:r>
+        <w:rPr>
+          <w:color w:val="000000" w:themeColor="text1"/>
+          <w:sz w:val="24"/>
+          <w:szCs w:val="24"/>
+        </w:rPr>
+        <w:t>if you always work the principles.</w:t>
+      </w:r>
+    </w:p>
+    <w:p>
+      <w:pPr>
+        <w:rPr>
+          <w:color w:val="000000" w:themeColor="text1"/>
+          <w:sz w:val="24"/>
+          <w:szCs w:val="24"/>
+        </w:rPr>
+      </w:pPr>
+      <w:r>
+        <w:rPr>
+          <w:color w:val="000000" w:themeColor="text1"/>
+          <w:sz w:val="24"/>
+          <w:szCs w:val="24"/>
+        </w:rPr>
+        <w:t>John Calub experienced the power of The success principles-and you,too will see changes in your life when you apply these classic principles along with the new insights contained in this 10</w:t>
+      </w:r>
+      <w:r>
+        <w:rPr>
+          <w:color w:val="000000" w:themeColor="text1"/>
+          <w:sz w:val="24"/>
+          <w:szCs w:val="24"/>
+          <w:vertAlign w:val="superscript"/>
+        </w:rPr>
+        <w:t>th</w:t>
+      </w:r>
+      <w:r>
+        <w:rPr>
+          <w:color w:val="000000" w:themeColor="text1"/>
+          <w:sz w:val="24"/>
+          <w:szCs w:val="24"/>
+        </w:rPr>
+        <w:t xml:space="preserve"> anniversary Edition. I salute  you. I congratulate you.I welcome you on this journey.</w:t>
+      </w:r>
+    </w:p>
+    <w:p>
+      <w:pPr>
+        <w:rPr>
+          <w:color w:val="EA4684"/>
+          <w:sz w:val="48"/>
+          <w:szCs w:val="48"/>
+        </w:rPr>
+      </w:pPr>
     </w:p>
     <w:p/>
     <w:sectPr>
@@ -693,6 +1954,7 @@
   <w:style w:type="paragraph" w:default="1" w:styleId="Normal">
     <w:name w:val="Normal"/>
     <w:qFormat/>
+    <w:rsid w:val="00447CD2"/>
   </w:style>
   <w:style w:type="character" w:default="1" w:styleId="DefaultParagraphFont">
     <w:name w:val="Default Paragraph Font"/>
@@ -769,6 +2031,36 @@
     <w:uiPriority w:val="99"/>
     <w:semiHidden/>
     <w:rsid w:val="001E22CA"/>
+  </w:style>
+  <w:style w:type="paragraph" w:styleId="BalloonText">
+    <w:name w:val="Balloon Text"/>
+    <w:basedOn w:val="Normal"/>
+    <w:link w:val="BalloonTextChar"/>
+    <w:uiPriority w:val="99"/>
+    <w:semiHidden/>
+    <w:unhideWhenUsed/>
+    <w:rsid w:val="00E52FF7"/>
+    <w:pPr>
+      <w:spacing w:after="0" w:line="240" w:lineRule="auto"/>
+    </w:pPr>
+    <w:rPr>
+      <w:rFonts w:ascii="Tahoma" w:hAnsi="Tahoma" w:cs="Tahoma"/>
+      <w:sz w:val="16"/>
+      <w:szCs w:val="16"/>
+    </w:rPr>
+  </w:style>
+  <w:style w:type="character" w:customStyle="1" w:styleId="BalloonTextChar">
+    <w:name w:val="Balloon Text Char"/>
+    <w:basedOn w:val="DefaultParagraphFont"/>
+    <w:link w:val="BalloonText"/>
+    <w:uiPriority w:val="99"/>
+    <w:semiHidden/>
+    <w:rsid w:val="00E52FF7"/>
+    <w:rPr>
+      <w:rFonts w:ascii="Tahoma" w:hAnsi="Tahoma" w:cs="Tahoma"/>
+      <w:sz w:val="16"/>
+      <w:szCs w:val="16"/>
+    </w:rPr>
   </w:style>
 </w:styles>
 </file>

</xml_diff>